<commit_message>
Lots of changes for Deliv2+3!
Addition of settings page -> Update functionality incoming.

User dashboard now has a caret DD menu to access Admin (iff), logout
and access update account page.

Changed some of the bootstrap.css to prevent it messing with the pretty
colours.

Addition of V2 of state chart: colour coded, needs SQL statement
numbers though.

Added descriptions to deliverable 2.
</commit_message>
<xml_diff>
--- a/Deliverable 2/Final_Deliverable.docx
+++ b/Deliverable 2/Final_Deliverable.docx
@@ -1440,16 +1440,34 @@
       </w:r>
       <w:bookmarkEnd w:id="8"/>
     </w:p>
-    <w:p/>
+    <w:p>
+      <w:r>
+        <w:t>From the User Dashboard, there are a variety of options available to the user.</w:t>
+      </w:r>
+    </w:p>
+    <w:p>
+      <w:pPr>
+        <w:pStyle w:val="ListParagraph"/>
+        <w:numPr>
+          <w:ilvl w:val="0"/>
+          <w:numId w:val="8"/>
+        </w:numPr>
+      </w:pPr>
+      <w:r>
+        <w:t>The user may click on “Settings</w:t>
+      </w:r>
+      <w:bookmarkStart w:id="9" w:name="_GoBack"/>
+      <w:bookmarkEnd w:id="9"/>
+    </w:p>
     <w:p>
       <w:pPr>
         <w:pStyle w:val="Heading2"/>
       </w:pPr>
-      <w:bookmarkStart w:id="9" w:name="_Toc318969914"/>
+      <w:bookmarkStart w:id="10" w:name="_Toc318969914"/>
       <w:r>
         <w:t>Settings Pa</w:t>
       </w:r>
-      <w:bookmarkEnd w:id="9"/>
+      <w:bookmarkEnd w:id="10"/>
       <w:r>
         <w:t>ge</w:t>
       </w:r>
@@ -1466,11 +1484,11 @@
       <w:pPr>
         <w:pStyle w:val="Heading2"/>
       </w:pPr>
-      <w:bookmarkStart w:id="10" w:name="_Toc318969915"/>
+      <w:bookmarkStart w:id="11" w:name="_Toc318969915"/>
       <w:r>
         <w:t xml:space="preserve">Administrator </w:t>
       </w:r>
-      <w:bookmarkEnd w:id="10"/>
+      <w:bookmarkEnd w:id="11"/>
       <w:r>
         <w:t>Dashboard</w:t>
       </w:r>
@@ -1548,8 +1566,6 @@
       <w:r>
         <w:t>Additionally, the Administrators are able to leave the Administrator Dashboard and return to the User Dashboard.</w:t>
       </w:r>
-      <w:bookmarkStart w:id="11" w:name="_GoBack"/>
-      <w:bookmarkEnd w:id="11"/>
     </w:p>
     <w:sectPr>
       <w:footerReference w:type="default" r:id="rId11"/>
@@ -1846,6 +1862,119 @@
     </w:lvl>
   </w:abstractNum>
   <w:abstractNum w:abstractNumId="1">
+    <w:nsid w:val="0D0071FE"/>
+    <w:multiLevelType w:val="hybridMultilevel"/>
+    <w:tmpl w:val="F910870E"/>
+    <w:lvl w:ilvl="0" w:tplc="04090001">
+      <w:start w:val="1"/>
+      <w:numFmt w:val="bullet"/>
+      <w:lvlText w:val=""/>
+      <w:lvlJc w:val="left"/>
+      <w:pPr>
+        <w:ind w:left="720" w:hanging="360"/>
+      </w:pPr>
+      <w:rPr>
+        <w:rFonts w:ascii="Symbol" w:hAnsi="Symbol" w:hint="default"/>
+      </w:rPr>
+    </w:lvl>
+    <w:lvl w:ilvl="1" w:tplc="04090003" w:tentative="1">
+      <w:start w:val="1"/>
+      <w:numFmt w:val="bullet"/>
+      <w:lvlText w:val="o"/>
+      <w:lvlJc w:val="left"/>
+      <w:pPr>
+        <w:ind w:left="1440" w:hanging="360"/>
+      </w:pPr>
+      <w:rPr>
+        <w:rFonts w:ascii="Courier New" w:hAnsi="Courier New" w:hint="default"/>
+      </w:rPr>
+    </w:lvl>
+    <w:lvl w:ilvl="2" w:tplc="04090005" w:tentative="1">
+      <w:start w:val="1"/>
+      <w:numFmt w:val="bullet"/>
+      <w:lvlText w:val=""/>
+      <w:lvlJc w:val="left"/>
+      <w:pPr>
+        <w:ind w:left="2160" w:hanging="360"/>
+      </w:pPr>
+      <w:rPr>
+        <w:rFonts w:ascii="Wingdings" w:hAnsi="Wingdings" w:hint="default"/>
+      </w:rPr>
+    </w:lvl>
+    <w:lvl w:ilvl="3" w:tplc="04090001" w:tentative="1">
+      <w:start w:val="1"/>
+      <w:numFmt w:val="bullet"/>
+      <w:lvlText w:val=""/>
+      <w:lvlJc w:val="left"/>
+      <w:pPr>
+        <w:ind w:left="2880" w:hanging="360"/>
+      </w:pPr>
+      <w:rPr>
+        <w:rFonts w:ascii="Symbol" w:hAnsi="Symbol" w:hint="default"/>
+      </w:rPr>
+    </w:lvl>
+    <w:lvl w:ilvl="4" w:tplc="04090003" w:tentative="1">
+      <w:start w:val="1"/>
+      <w:numFmt w:val="bullet"/>
+      <w:lvlText w:val="o"/>
+      <w:lvlJc w:val="left"/>
+      <w:pPr>
+        <w:ind w:left="3600" w:hanging="360"/>
+      </w:pPr>
+      <w:rPr>
+        <w:rFonts w:ascii="Courier New" w:hAnsi="Courier New" w:hint="default"/>
+      </w:rPr>
+    </w:lvl>
+    <w:lvl w:ilvl="5" w:tplc="04090005" w:tentative="1">
+      <w:start w:val="1"/>
+      <w:numFmt w:val="bullet"/>
+      <w:lvlText w:val=""/>
+      <w:lvlJc w:val="left"/>
+      <w:pPr>
+        <w:ind w:left="4320" w:hanging="360"/>
+      </w:pPr>
+      <w:rPr>
+        <w:rFonts w:ascii="Wingdings" w:hAnsi="Wingdings" w:hint="default"/>
+      </w:rPr>
+    </w:lvl>
+    <w:lvl w:ilvl="6" w:tplc="04090001" w:tentative="1">
+      <w:start w:val="1"/>
+      <w:numFmt w:val="bullet"/>
+      <w:lvlText w:val=""/>
+      <w:lvlJc w:val="left"/>
+      <w:pPr>
+        <w:ind w:left="5040" w:hanging="360"/>
+      </w:pPr>
+      <w:rPr>
+        <w:rFonts w:ascii="Symbol" w:hAnsi="Symbol" w:hint="default"/>
+      </w:rPr>
+    </w:lvl>
+    <w:lvl w:ilvl="7" w:tplc="04090003" w:tentative="1">
+      <w:start w:val="1"/>
+      <w:numFmt w:val="bullet"/>
+      <w:lvlText w:val="o"/>
+      <w:lvlJc w:val="left"/>
+      <w:pPr>
+        <w:ind w:left="5760" w:hanging="360"/>
+      </w:pPr>
+      <w:rPr>
+        <w:rFonts w:ascii="Courier New" w:hAnsi="Courier New" w:hint="default"/>
+      </w:rPr>
+    </w:lvl>
+    <w:lvl w:ilvl="8" w:tplc="04090005" w:tentative="1">
+      <w:start w:val="1"/>
+      <w:numFmt w:val="bullet"/>
+      <w:lvlText w:val=""/>
+      <w:lvlJc w:val="left"/>
+      <w:pPr>
+        <w:ind w:left="6480" w:hanging="360"/>
+      </w:pPr>
+      <w:rPr>
+        <w:rFonts w:ascii="Wingdings" w:hAnsi="Wingdings" w:hint="default"/>
+      </w:rPr>
+    </w:lvl>
+  </w:abstractNum>
+  <w:abstractNum w:abstractNumId="2">
     <w:nsid w:val="36BA4007"/>
     <w:multiLevelType w:val="hybridMultilevel"/>
     <w:tmpl w:val="1EE47546"/>
@@ -1958,7 +2087,7 @@
       </w:rPr>
     </w:lvl>
   </w:abstractNum>
-  <w:abstractNum w:abstractNumId="2">
+  <w:abstractNum w:abstractNumId="3">
     <w:nsid w:val="43030299"/>
     <w:multiLevelType w:val="hybridMultilevel"/>
     <w:tmpl w:val="C31CBB3C"/>
@@ -2071,7 +2200,7 @@
       </w:rPr>
     </w:lvl>
   </w:abstractNum>
-  <w:abstractNum w:abstractNumId="3">
+  <w:abstractNum w:abstractNumId="4">
     <w:nsid w:val="432B1D8C"/>
     <w:multiLevelType w:val="hybridMultilevel"/>
     <w:tmpl w:val="5C78C05A"/>
@@ -2184,7 +2313,7 @@
       </w:rPr>
     </w:lvl>
   </w:abstractNum>
-  <w:abstractNum w:abstractNumId="4">
+  <w:abstractNum w:abstractNumId="5">
     <w:nsid w:val="449D6AAB"/>
     <w:multiLevelType w:val="hybridMultilevel"/>
     <w:tmpl w:val="04A4591A"/>
@@ -2270,7 +2399,7 @@
       </w:pPr>
     </w:lvl>
   </w:abstractNum>
-  <w:abstractNum w:abstractNumId="5">
+  <w:abstractNum w:abstractNumId="6">
     <w:nsid w:val="5106250C"/>
     <w:multiLevelType w:val="hybridMultilevel"/>
     <w:tmpl w:val="CAB4F266"/>
@@ -2356,7 +2485,7 @@
       </w:pPr>
     </w:lvl>
   </w:abstractNum>
-  <w:abstractNum w:abstractNumId="6">
+  <w:abstractNum w:abstractNumId="7">
     <w:nsid w:val="71A81A7B"/>
     <w:multiLevelType w:val="hybridMultilevel"/>
     <w:tmpl w:val="5326702C"/>
@@ -2470,24 +2599,27 @@
     </w:lvl>
   </w:abstractNum>
   <w:num w:numId="1">
+    <w:abstractNumId w:val="5"/>
+  </w:num>
+  <w:num w:numId="2">
     <w:abstractNumId w:val="4"/>
   </w:num>
-  <w:num w:numId="2">
+  <w:num w:numId="3">
+    <w:abstractNumId w:val="6"/>
+  </w:num>
+  <w:num w:numId="4">
     <w:abstractNumId w:val="3"/>
   </w:num>
-  <w:num w:numId="3">
-    <w:abstractNumId w:val="5"/>
-  </w:num>
-  <w:num w:numId="4">
-    <w:abstractNumId w:val="2"/>
-  </w:num>
   <w:num w:numId="5">
-    <w:abstractNumId w:val="6"/>
+    <w:abstractNumId w:val="7"/>
   </w:num>
   <w:num w:numId="6">
     <w:abstractNumId w:val="0"/>
   </w:num>
   <w:num w:numId="7">
+    <w:abstractNumId w:val="2"/>
+  </w:num>
+  <w:num w:numId="8">
     <w:abstractNumId w:val="1"/>
   </w:num>
 </w:numbering>
@@ -3855,7 +3987,7 @@
 </file>
 
 <file path=customXml/itemProps1.xml><?xml version="1.0" encoding="utf-8"?>
-<ds:datastoreItem xmlns:ds="http://schemas.openxmlformats.org/officeDocument/2006/customXml" ds:itemID="{E70EC6FD-BF7B-2A40-A19F-060529F0A48E}">
+<ds:datastoreItem xmlns:ds="http://schemas.openxmlformats.org/officeDocument/2006/customXml" ds:itemID="{820C7023-D6B1-A94D-A5F3-BF67DD329AEB}">
   <ds:schemaRefs>
     <ds:schemaRef ds:uri="http://schemas.openxmlformats.org/officeDocument/2006/bibliography"/>
   </ds:schemaRefs>

</xml_diff>

<commit_message>
Correct page numbers... Now a thing.
</commit_message>
<xml_diff>
--- a/Deliverable 2/Final_Deliverable.docx
+++ b/Deliverable 2/Final_Deliverable.docx
@@ -860,7 +860,7 @@
             <w:rPr>
               <w:noProof/>
             </w:rPr>
-            <w:t>5</w:t>
+            <w:t>6</w:t>
           </w:r>
           <w:r>
             <w:rPr>
@@ -924,7 +924,7 @@
             <w:rPr>
               <w:noProof/>
             </w:rPr>
-            <w:t>5</w:t>
+            <w:t>6</w:t>
           </w:r>
           <w:r>
             <w:rPr>
@@ -943,6 +943,8 @@
             <w:fldChar w:fldCharType="end"/>
           </w:r>
         </w:p>
+        <w:bookmarkStart w:id="0" w:name="_GoBack" w:displacedByCustomXml="next"/>
+        <w:bookmarkEnd w:id="0" w:displacedByCustomXml="next"/>
       </w:sdtContent>
     </w:sdt>
     <w:p/>
@@ -964,7 +966,7 @@
         <w:pStyle w:val="Heading1"/>
         <w:spacing w:before="0"/>
       </w:pPr>
-      <w:bookmarkStart w:id="0" w:name="_Toc318969905"/>
+      <w:bookmarkStart w:id="1" w:name="_Toc318969905"/>
       <w:r>
         <w:t>Continued</w:t>
       </w:r>
@@ -974,7 +976,7 @@
       <w:r>
         <w:t>Assumptions</w:t>
       </w:r>
-      <w:bookmarkEnd w:id="0"/>
+      <w:bookmarkEnd w:id="1"/>
     </w:p>
     <w:p>
       <w:pPr>
@@ -1171,11 +1173,11 @@
       <w:pPr>
         <w:pStyle w:val="Heading1"/>
       </w:pPr>
-      <w:bookmarkStart w:id="1" w:name="_Toc318969906"/>
+      <w:bookmarkStart w:id="2" w:name="_Toc318969906"/>
       <w:r>
         <w:t>Updated Relational Schema &amp; Table Dumps</w:t>
       </w:r>
-      <w:bookmarkEnd w:id="1"/>
+      <w:bookmarkEnd w:id="2"/>
     </w:p>
     <w:p>
       <w:pPr>
@@ -1194,11 +1196,11 @@
       <w:pPr>
         <w:pStyle w:val="Heading1"/>
       </w:pPr>
-      <w:bookmarkStart w:id="2" w:name="_Toc318969907"/>
+      <w:bookmarkStart w:id="3" w:name="_Toc318969907"/>
       <w:r>
         <w:t>Required SQL Statements &amp; Sample Outputs</w:t>
       </w:r>
-      <w:bookmarkEnd w:id="2"/>
+      <w:bookmarkEnd w:id="3"/>
     </w:p>
     <w:p>
       <w:pPr>
@@ -1226,11 +1228,11 @@
       <w:pPr>
         <w:pStyle w:val="Heading1"/>
       </w:pPr>
-      <w:bookmarkStart w:id="3" w:name="_Toc318969908"/>
+      <w:bookmarkStart w:id="4" w:name="_Toc318969908"/>
       <w:r>
         <w:t>State Machine Diagram</w:t>
       </w:r>
-      <w:bookmarkEnd w:id="3"/>
+      <w:bookmarkEnd w:id="4"/>
     </w:p>
     <w:p>
       <w:r>
@@ -1241,21 +1243,21 @@
       <w:pPr>
         <w:pStyle w:val="Heading1"/>
       </w:pPr>
-      <w:bookmarkStart w:id="4" w:name="_Toc318969909"/>
+      <w:bookmarkStart w:id="5" w:name="_Toc318969909"/>
       <w:r>
         <w:t>User Interface Flow</w:t>
       </w:r>
-      <w:bookmarkEnd w:id="4"/>
+      <w:bookmarkEnd w:id="5"/>
     </w:p>
     <w:p>
       <w:pPr>
         <w:pStyle w:val="Heading2"/>
       </w:pPr>
-      <w:bookmarkStart w:id="5" w:name="_Toc318969910"/>
+      <w:bookmarkStart w:id="6" w:name="_Toc318969910"/>
       <w:r>
         <w:t>Main Page</w:t>
       </w:r>
-      <w:bookmarkEnd w:id="5"/>
+      <w:bookmarkEnd w:id="6"/>
     </w:p>
     <w:p>
       <w:r>
@@ -1341,11 +1343,11 @@
       <w:pPr>
         <w:pStyle w:val="Heading2"/>
       </w:pPr>
-      <w:bookmarkStart w:id="6" w:name="_Toc318969911"/>
+      <w:bookmarkStart w:id="7" w:name="_Toc318969911"/>
       <w:r>
         <w:t>Sign Up Page</w:t>
       </w:r>
-      <w:bookmarkEnd w:id="6"/>
+      <w:bookmarkEnd w:id="7"/>
     </w:p>
     <w:p>
       <w:r>
@@ -1389,11 +1391,11 @@
       <w:pPr>
         <w:pStyle w:val="Heading2"/>
       </w:pPr>
-      <w:bookmarkStart w:id="7" w:name="_Toc318969912"/>
+      <w:bookmarkStart w:id="8" w:name="_Toc318969912"/>
       <w:r>
         <w:t>Sign In Page</w:t>
       </w:r>
-      <w:bookmarkEnd w:id="7"/>
+      <w:bookmarkEnd w:id="8"/>
     </w:p>
     <w:p>
       <w:r>
@@ -1434,11 +1436,11 @@
       <w:pPr>
         <w:pStyle w:val="Heading2"/>
       </w:pPr>
-      <w:bookmarkStart w:id="8" w:name="_Toc318969913"/>
+      <w:bookmarkStart w:id="9" w:name="_Toc318969913"/>
       <w:r>
         <w:t>User Dashboard</w:t>
       </w:r>
-      <w:bookmarkEnd w:id="8"/>
+      <w:bookmarkEnd w:id="9"/>
     </w:p>
     <w:p>
       <w:r>
@@ -1456,8 +1458,6 @@
       <w:r>
         <w:t>The user may click on “Settings</w:t>
       </w:r>
-      <w:bookmarkStart w:id="9" w:name="_GoBack"/>
-      <w:bookmarkEnd w:id="9"/>
     </w:p>
     <w:p>
       <w:pPr>
@@ -1708,7 +1708,7 @@
         <w:rStyle w:val="PageNumber"/>
         <w:noProof/>
       </w:rPr>
-      <w:t>6</w:t>
+      <w:t>1</w:t>
     </w:r>
     <w:r>
       <w:rPr>
@@ -3976,7 +3976,7 @@
   <a:extraClrSchemeLst/>
   <a:extLst>
     <a:ext uri="{05A4C25C-085E-4340-85A3-A5531E510DB2}">
-      <thm15:themeFamily xmlns:thm15="http://schemas.microsoft.com/office/thememl/2012/main" xmlns="" name="Office Theme" id="{62F939B6-93AF-4DB8-9C6B-D6C7DFDC589F}" vid="{4A3C46E8-61CC-4603-A589-7422A47A8E4A}"/>
+      <thm15:themeFamily xmlns="" xmlns:thm15="http://schemas.microsoft.com/office/thememl/2012/main" name="Office Theme" id="{62F939B6-93AF-4DB8-9C6B-D6C7DFDC589F}" vid="{4A3C46E8-61CC-4603-A589-7422A47A8E4A}"/>
     </a:ext>
   </a:extLst>
 </a:theme>
@@ -3987,7 +3987,7 @@
 </file>
 
 <file path=customXml/itemProps1.xml><?xml version="1.0" encoding="utf-8"?>
-<ds:datastoreItem xmlns:ds="http://schemas.openxmlformats.org/officeDocument/2006/customXml" ds:itemID="{820C7023-D6B1-A94D-A5F3-BF67DD329AEB}">
+<ds:datastoreItem xmlns:ds="http://schemas.openxmlformats.org/officeDocument/2006/customXml" ds:itemID="{44773D4D-66D3-3E4B-BC35-8CF7DEC2898B}">
   <ds:schemaRefs>
     <ds:schemaRef ds:uri="http://schemas.openxmlformats.org/officeDocument/2006/bibliography"/>
   </ds:schemaRefs>

</xml_diff>